<commit_message>
Add VEGF-B and PlGF to ligand species and add their reactions
</commit_message>
<xml_diff>
--- a/data/species and reactions.docx
+++ b/data/species and reactions.docx
@@ -130,6 +130,32 @@
               </w:numPr>
             </w:pPr>
             <w:r>
+              <w:t>VEGF-B</w:t>
+            </w:r>
+          </w:p>
+          <w:p>
+            <w:pPr>
+              <w:pStyle w:val="ListParagraph"/>
+              <w:numPr>
+                <w:ilvl w:val="0"/>
+                <w:numId w:val="2"/>
+              </w:numPr>
+            </w:pPr>
+            <w:proofErr w:type="spellStart"/>
+            <w:r>
+              <w:t>PlGF</w:t>
+            </w:r>
+            <w:proofErr w:type="spellEnd"/>
+          </w:p>
+          <w:p>
+            <w:pPr>
+              <w:pStyle w:val="ListParagraph"/>
+              <w:numPr>
+                <w:ilvl w:val="0"/>
+                <w:numId w:val="2"/>
+              </w:numPr>
+            </w:pPr>
+            <w:r>
               <w:t>PDGF-AA</w:t>
             </w:r>
           </w:p>
@@ -433,6 +459,106 @@
               </w:numPr>
             </w:pPr>
             <w:r>
+              <w:t>VEGF-B</w:t>
+            </w:r>
+          </w:p>
+          <w:p>
+            <w:pPr>
+              <w:pStyle w:val="ListParagraph"/>
+              <w:numPr>
+                <w:ilvl w:val="1"/>
+                <w:numId w:val="2"/>
+              </w:numPr>
+            </w:pPr>
+            <w:r>
+              <w:t>VEGF-</w:t>
+            </w:r>
+            <w:proofErr w:type="gramStart"/>
+            <w:r>
+              <w:t>B:VEGFR</w:t>
+            </w:r>
+            <w:proofErr w:type="gramEnd"/>
+            <w:r>
+              <w:t>1</w:t>
+            </w:r>
+          </w:p>
+          <w:p>
+            <w:pPr>
+              <w:pStyle w:val="ListParagraph"/>
+              <w:numPr>
+                <w:ilvl w:val="1"/>
+                <w:numId w:val="2"/>
+              </w:numPr>
+            </w:pPr>
+            <w:r>
+              <w:t>VEGF-</w:t>
+            </w:r>
+            <w:proofErr w:type="gramStart"/>
+            <w:r>
+              <w:t>B:NRP</w:t>
+            </w:r>
+            <w:proofErr w:type="gramEnd"/>
+            <w:r>
+              <w:t>1</w:t>
+            </w:r>
+          </w:p>
+          <w:p>
+            <w:pPr>
+              <w:pStyle w:val="ListParagraph"/>
+              <w:numPr>
+                <w:ilvl w:val="0"/>
+                <w:numId w:val="2"/>
+              </w:numPr>
+            </w:pPr>
+            <w:proofErr w:type="spellStart"/>
+            <w:r>
+              <w:t>PlGF</w:t>
+            </w:r>
+            <w:proofErr w:type="spellEnd"/>
+          </w:p>
+          <w:p>
+            <w:pPr>
+              <w:pStyle w:val="ListParagraph"/>
+              <w:numPr>
+                <w:ilvl w:val="1"/>
+                <w:numId w:val="2"/>
+              </w:numPr>
+            </w:pPr>
+            <w:proofErr w:type="gramStart"/>
+            <w:r>
+              <w:t>PlGF:VEGFR</w:t>
+            </w:r>
+            <w:proofErr w:type="gramEnd"/>
+            <w:r>
+              <w:t>1</w:t>
+            </w:r>
+          </w:p>
+          <w:p>
+            <w:pPr>
+              <w:pStyle w:val="ListParagraph"/>
+              <w:numPr>
+                <w:ilvl w:val="1"/>
+                <w:numId w:val="2"/>
+              </w:numPr>
+            </w:pPr>
+            <w:proofErr w:type="gramStart"/>
+            <w:r>
+              <w:t>PlGF:NRP</w:t>
+            </w:r>
+            <w:proofErr w:type="gramEnd"/>
+            <w:r>
+              <w:t>1</w:t>
+            </w:r>
+          </w:p>
+          <w:p>
+            <w:pPr>
+              <w:pStyle w:val="ListParagraph"/>
+              <w:numPr>
+                <w:ilvl w:val="0"/>
+                <w:numId w:val="2"/>
+              </w:numPr>
+            </w:pPr>
+            <w:r>
               <w:t>PDGF-AA</w:t>
             </w:r>
           </w:p>
@@ -689,6 +815,22 @@
           <w:b/>
           <w:bCs/>
         </w:rPr>
+        <w:br w:type="page"/>
+      </w:r>
+    </w:p>
+    <w:p>
+      <w:pPr>
+        <w:rPr>
+          <w:b/>
+          <w:bCs/>
+        </w:rPr>
+      </w:pPr>
+      <w:r>
+        <w:rPr>
+          <w:b/>
+          <w:bCs/>
+        </w:rPr>
+        <w:lastRenderedPageBreak/>
         <w:t>Reactions</w:t>
       </w:r>
     </w:p>
@@ -896,7 +1038,7 @@
                 <w:b/>
                 <w:bCs/>
               </w:rPr>
-              <w:t>PDGF-AA</w:t>
+              <w:t>VEGF-B</w:t>
             </w:r>
           </w:p>
         </w:tc>
@@ -916,35 +1058,35 @@
               </w:numPr>
             </w:pPr>
             <w:r>
-              <w:t>PDGF-AA + VEGFR2 &lt;-&gt; PDGF-</w:t>
-            </w:r>
-            <w:proofErr w:type="gramStart"/>
-            <w:r>
-              <w:t>AA:VEGFR</w:t>
-            </w:r>
-            <w:proofErr w:type="gramEnd"/>
-            <w:r>
-              <w:t>2</w:t>
-            </w:r>
-          </w:p>
-          <w:p>
-            <w:pPr>
-              <w:pStyle w:val="ListParagraph"/>
-              <w:numPr>
-                <w:ilvl w:val="0"/>
-                <w:numId w:val="2"/>
-              </w:numPr>
-            </w:pPr>
-            <w:r>
-              <w:t>PDGF-AA + PDGFRα &lt;-&gt; PDGF-</w:t>
-            </w:r>
-            <w:proofErr w:type="gramStart"/>
-            <w:r>
-              <w:t>AA:PDGFR</w:t>
-            </w:r>
-            <w:proofErr w:type="gramEnd"/>
-            <w:r>
-              <w:t>α</w:t>
+              <w:t>VEGF-B + VEGFR1 &lt;-&gt; VEGF-</w:t>
+            </w:r>
+            <w:proofErr w:type="gramStart"/>
+            <w:r>
+              <w:t>B:VEGFR</w:t>
+            </w:r>
+            <w:proofErr w:type="gramEnd"/>
+            <w:r>
+              <w:t>1</w:t>
+            </w:r>
+          </w:p>
+          <w:p>
+            <w:pPr>
+              <w:pStyle w:val="ListParagraph"/>
+              <w:numPr>
+                <w:ilvl w:val="0"/>
+                <w:numId w:val="2"/>
+              </w:numPr>
+            </w:pPr>
+            <w:r>
+              <w:t>VEGF-B + NRP1 &lt;-&gt; VEGF-</w:t>
+            </w:r>
+            <w:proofErr w:type="gramStart"/>
+            <w:r>
+              <w:t>B:NRP</w:t>
+            </w:r>
+            <w:proofErr w:type="gramEnd"/>
+            <w:r>
+              <w:t>1</w:t>
             </w:r>
           </w:p>
         </w:tc>
@@ -962,13 +1104,15 @@
                 <w:bCs/>
               </w:rPr>
             </w:pPr>
+            <w:proofErr w:type="spellStart"/>
             <w:r>
               <w:rPr>
                 <w:b/>
                 <w:bCs/>
               </w:rPr>
-              <w:t>PDGF-AB</w:t>
-            </w:r>
+              <w:t>PlGF</w:t>
+            </w:r>
+            <w:proofErr w:type="spellEnd"/>
           </w:p>
         </w:tc>
       </w:tr>
@@ -986,86 +1130,46 @@
                 <w:numId w:val="2"/>
               </w:numPr>
             </w:pPr>
-            <w:r>
-              <w:t>PDGF-A</w:t>
-            </w:r>
-            <w:r>
-              <w:t>B</w:t>
-            </w:r>
-            <w:r>
-              <w:t xml:space="preserve"> + VEGFR2 &lt;-&gt; PDGF-</w:t>
-            </w:r>
-            <w:proofErr w:type="gramStart"/>
-            <w:r>
-              <w:t>A</w:t>
-            </w:r>
-            <w:r>
-              <w:t>B</w:t>
-            </w:r>
-            <w:r>
-              <w:t>:VEGFR</w:t>
-            </w:r>
-            <w:proofErr w:type="gramEnd"/>
-            <w:r>
-              <w:t>2</w:t>
-            </w:r>
-          </w:p>
-          <w:p>
-            <w:pPr>
-              <w:pStyle w:val="ListParagraph"/>
-              <w:numPr>
-                <w:ilvl w:val="0"/>
-                <w:numId w:val="2"/>
-              </w:numPr>
-            </w:pPr>
-            <w:r>
-              <w:t>PDGF-A</w:t>
-            </w:r>
-            <w:r>
-              <w:t>B</w:t>
-            </w:r>
-            <w:r>
-              <w:t xml:space="preserve"> + PDGFRα &lt;-&gt; PDGF-</w:t>
-            </w:r>
-            <w:proofErr w:type="gramStart"/>
-            <w:r>
-              <w:t>A</w:t>
-            </w:r>
-            <w:r>
-              <w:t>B</w:t>
-            </w:r>
-            <w:r>
-              <w:t>:PDGFR</w:t>
-            </w:r>
-            <w:proofErr w:type="gramEnd"/>
-            <w:r>
-              <w:t>α</w:t>
-            </w:r>
-          </w:p>
-          <w:p>
-            <w:pPr>
-              <w:pStyle w:val="ListParagraph"/>
-              <w:numPr>
-                <w:ilvl w:val="0"/>
-                <w:numId w:val="2"/>
-              </w:numPr>
-            </w:pPr>
-            <w:r>
-              <w:t>PDGF-AB + PDGFR</w:t>
-            </w:r>
-            <w:r>
-              <w:t>β</w:t>
-            </w:r>
-            <w:r>
-              <w:t xml:space="preserve"> &lt;-&gt; PDGF-</w:t>
-            </w:r>
-            <w:proofErr w:type="gramStart"/>
-            <w:r>
-              <w:t>AB:PDGFR</w:t>
-            </w:r>
-            <w:proofErr w:type="gramEnd"/>
-            <w:r>
-              <w:t>β</w:t>
+            <w:proofErr w:type="spellStart"/>
+            <w:r>
+              <w:t>PlGF</w:t>
+            </w:r>
+            <w:proofErr w:type="spellEnd"/>
+            <w:r>
+              <w:t xml:space="preserve"> + VEGFR1 &lt;-&gt; </w:t>
+            </w:r>
+            <w:proofErr w:type="gramStart"/>
+            <w:r>
+              <w:t>PlGF:VEGFR</w:t>
+            </w:r>
+            <w:proofErr w:type="gramEnd"/>
+            <w:r>
+              <w:t>1</w:t>
+            </w:r>
+          </w:p>
+          <w:p>
+            <w:pPr>
+              <w:pStyle w:val="ListParagraph"/>
+              <w:numPr>
+                <w:ilvl w:val="0"/>
+                <w:numId w:val="2"/>
+              </w:numPr>
+            </w:pPr>
+            <w:proofErr w:type="spellStart"/>
+            <w:r>
+              <w:t>PlGF</w:t>
+            </w:r>
+            <w:proofErr w:type="spellEnd"/>
+            <w:r>
+              <w:t xml:space="preserve"> + NRP1 &lt;-&gt; </w:t>
+            </w:r>
+            <w:proofErr w:type="gramStart"/>
+            <w:r>
+              <w:t>PlGF:NRP</w:t>
+            </w:r>
+            <w:proofErr w:type="gramEnd"/>
+            <w:r>
+              <w:t>1</w:t>
             </w:r>
           </w:p>
         </w:tc>
@@ -1088,7 +1192,7 @@
                 <w:b/>
                 <w:bCs/>
               </w:rPr>
-              <w:t>PDGF-BB</w:t>
+              <w:t>PDGF-AA</w:t>
             </w:r>
           </w:p>
         </w:tc>
@@ -1108,20 +1212,11 @@
               </w:numPr>
             </w:pPr>
             <w:r>
-              <w:t>PDGF-</w:t>
-            </w:r>
-            <w:r>
-              <w:t>B</w:t>
-            </w:r>
-            <w:r>
-              <w:t>B + VEGFR2 &lt;-&gt; PDGF-</w:t>
-            </w:r>
-            <w:proofErr w:type="gramStart"/>
-            <w:r>
-              <w:t>B</w:t>
-            </w:r>
-            <w:r>
-              <w:t>B:VEGFR</w:t>
+              <w:t>PDGF-AA + VEGFR2 &lt;-&gt; PDGF-</w:t>
+            </w:r>
+            <w:proofErr w:type="gramStart"/>
+            <w:r>
+              <w:t>AA:VEGFR</w:t>
             </w:r>
             <w:proofErr w:type="gramEnd"/>
             <w:r>
@@ -1137,49 +1232,193 @@
               </w:numPr>
             </w:pPr>
             <w:r>
-              <w:t>PDGF-</w:t>
-            </w:r>
-            <w:r>
-              <w:t>B</w:t>
-            </w:r>
-            <w:r>
-              <w:t>B + PDGFRα &lt;-&gt; PDGF-</w:t>
-            </w:r>
-            <w:proofErr w:type="gramStart"/>
-            <w:r>
-              <w:t>B</w:t>
-            </w:r>
-            <w:r>
-              <w:t>B:PDGFR</w:t>
+              <w:t>PDGF-AA + PDGFRα &lt;-&gt; PDGF-</w:t>
+            </w:r>
+            <w:proofErr w:type="gramStart"/>
+            <w:r>
+              <w:t>AA:PDGFR</w:t>
             </w:r>
             <w:proofErr w:type="gramEnd"/>
             <w:r>
               <w:t>α</w:t>
             </w:r>
           </w:p>
-          <w:p>
-            <w:pPr>
-              <w:pStyle w:val="ListParagraph"/>
-              <w:numPr>
-                <w:ilvl w:val="0"/>
-                <w:numId w:val="2"/>
-              </w:numPr>
-            </w:pPr>
-            <w:r>
-              <w:t>PDGF-</w:t>
-            </w:r>
-            <w:r>
-              <w:t>B</w:t>
-            </w:r>
-            <w:r>
-              <w:t>B + PDGFRβ &lt;-&gt; PDGF-</w:t>
-            </w:r>
-            <w:proofErr w:type="gramStart"/>
-            <w:r>
-              <w:t>B</w:t>
-            </w:r>
-            <w:r>
-              <w:t>B:PDGFR</w:t>
+        </w:tc>
+      </w:tr>
+      <w:tr>
+        <w:tc>
+          <w:tcPr>
+            <w:tcW w:w="4310" w:type="dxa"/>
+            <w:vAlign w:val="center"/>
+          </w:tcPr>
+          <w:p>
+            <w:pPr>
+              <w:rPr>
+                <w:b/>
+                <w:bCs/>
+              </w:rPr>
+            </w:pPr>
+            <w:r>
+              <w:rPr>
+                <w:b/>
+                <w:bCs/>
+              </w:rPr>
+              <w:t>PDGF-AB</w:t>
+            </w:r>
+          </w:p>
+        </w:tc>
+      </w:tr>
+      <w:tr>
+        <w:tc>
+          <w:tcPr>
+            <w:tcW w:w="4310" w:type="dxa"/>
+            <w:vAlign w:val="center"/>
+          </w:tcPr>
+          <w:p>
+            <w:pPr>
+              <w:pStyle w:val="ListParagraph"/>
+              <w:numPr>
+                <w:ilvl w:val="0"/>
+                <w:numId w:val="2"/>
+              </w:numPr>
+            </w:pPr>
+            <w:r>
+              <w:t>PDGF-AB + VEGFR2 &lt;-&gt; PDGF-</w:t>
+            </w:r>
+            <w:proofErr w:type="gramStart"/>
+            <w:r>
+              <w:t>AB:VEGFR</w:t>
+            </w:r>
+            <w:proofErr w:type="gramEnd"/>
+            <w:r>
+              <w:t>2</w:t>
+            </w:r>
+          </w:p>
+          <w:p>
+            <w:pPr>
+              <w:pStyle w:val="ListParagraph"/>
+              <w:numPr>
+                <w:ilvl w:val="0"/>
+                <w:numId w:val="2"/>
+              </w:numPr>
+            </w:pPr>
+            <w:r>
+              <w:t>PDGF-AB + PDGFRα &lt;-&gt; PDGF-</w:t>
+            </w:r>
+            <w:proofErr w:type="gramStart"/>
+            <w:r>
+              <w:t>AB:PDGFR</w:t>
+            </w:r>
+            <w:proofErr w:type="gramEnd"/>
+            <w:r>
+              <w:t>α</w:t>
+            </w:r>
+          </w:p>
+          <w:p>
+            <w:pPr>
+              <w:pStyle w:val="ListParagraph"/>
+              <w:numPr>
+                <w:ilvl w:val="0"/>
+                <w:numId w:val="2"/>
+              </w:numPr>
+            </w:pPr>
+            <w:r>
+              <w:t>PDGF-AB + PDGFRβ &lt;-&gt; PDGF-</w:t>
+            </w:r>
+            <w:proofErr w:type="gramStart"/>
+            <w:r>
+              <w:t>AB:PDGFR</w:t>
+            </w:r>
+            <w:proofErr w:type="gramEnd"/>
+            <w:r>
+              <w:t>β</w:t>
+            </w:r>
+          </w:p>
+        </w:tc>
+      </w:tr>
+      <w:tr>
+        <w:tc>
+          <w:tcPr>
+            <w:tcW w:w="4310" w:type="dxa"/>
+            <w:vAlign w:val="center"/>
+          </w:tcPr>
+          <w:p>
+            <w:pPr>
+              <w:rPr>
+                <w:b/>
+                <w:bCs/>
+              </w:rPr>
+            </w:pPr>
+            <w:r>
+              <w:rPr>
+                <w:b/>
+                <w:bCs/>
+              </w:rPr>
+              <w:t>PDGF-BB</w:t>
+            </w:r>
+          </w:p>
+        </w:tc>
+      </w:tr>
+      <w:tr>
+        <w:tc>
+          <w:tcPr>
+            <w:tcW w:w="4310" w:type="dxa"/>
+            <w:vAlign w:val="center"/>
+          </w:tcPr>
+          <w:p>
+            <w:pPr>
+              <w:pStyle w:val="ListParagraph"/>
+              <w:numPr>
+                <w:ilvl w:val="0"/>
+                <w:numId w:val="2"/>
+              </w:numPr>
+            </w:pPr>
+            <w:r>
+              <w:t>PDGF-BB + VEGFR2 &lt;-&gt; PDGF-</w:t>
+            </w:r>
+            <w:proofErr w:type="gramStart"/>
+            <w:r>
+              <w:t>BB:VEGFR</w:t>
+            </w:r>
+            <w:proofErr w:type="gramEnd"/>
+            <w:r>
+              <w:t>2</w:t>
+            </w:r>
+          </w:p>
+          <w:p>
+            <w:pPr>
+              <w:pStyle w:val="ListParagraph"/>
+              <w:numPr>
+                <w:ilvl w:val="0"/>
+                <w:numId w:val="2"/>
+              </w:numPr>
+            </w:pPr>
+            <w:r>
+              <w:t>PDGF-BB + PDGFRα &lt;-&gt; PDGF-</w:t>
+            </w:r>
+            <w:proofErr w:type="gramStart"/>
+            <w:r>
+              <w:t>BB:PDGFR</w:t>
+            </w:r>
+            <w:proofErr w:type="gramEnd"/>
+            <w:r>
+              <w:t>α</w:t>
+            </w:r>
+          </w:p>
+          <w:p>
+            <w:pPr>
+              <w:pStyle w:val="ListParagraph"/>
+              <w:numPr>
+                <w:ilvl w:val="0"/>
+                <w:numId w:val="2"/>
+              </w:numPr>
+            </w:pPr>
+            <w:r>
+              <w:t>PDGF-BB + PDGFRβ &lt;-&gt; PDGF-</w:t>
+            </w:r>
+            <w:proofErr w:type="gramStart"/>
+            <w:r>
+              <w:t>BB:PDGFR</w:t>
             </w:r>
             <w:proofErr w:type="gramEnd"/>
             <w:r>

</xml_diff>